<commit_message>
Revert "Documentation aufgeräumt und korrigiert"
This reverts commit 18f3bc576a063b1fdd14efcc754f7275877bdc81.
</commit_message>
<xml_diff>
--- a/Google Drive-Dokumente/Documentation - Cleaned up.docx
+++ b/Google Drive-Dokumente/Documentation - Cleaned up.docx
@@ -3040,12 +3040,12 @@
                 <wp:inline distB="19050" distT="19050" distL="19050" distR="19050">
                   <wp:extent cx="4114800" cy="2266950"/>
                   <wp:effectExtent b="0" l="0" r="0" t="0"/>
-                  <wp:docPr id="16" name="image18.png"/>
+                  <wp:docPr id="16" name="image15.png"/>
                   <a:graphic>
                     <a:graphicData uri="http://schemas.openxmlformats.org/drawingml/2006/picture">
                       <pic:pic>
                         <pic:nvPicPr>
-                          <pic:cNvPr id="0" name="image18.png"/>
+                          <pic:cNvPr id="0" name="image15.png"/>
                           <pic:cNvPicPr preferRelativeResize="0"/>
                         </pic:nvPicPr>
                         <pic:blipFill>
@@ -6289,12 +6289,12 @@
             <wp:extent cx="2219325" cy="419100"/>
             <wp:effectExtent b="0" l="0" r="0" t="0"/>
             <wp:wrapTopAndBottom distB="0" distT="0"/>
-            <wp:docPr descr="awareness=⟨ &#10;i=0&#10;∑&#10;N &#10;c&#10;​&#10; −2&#10;​&#10; P(S &#10;i&#10;​&#10; )⋅ρ &#10;i&#10; ⟩," id="11" name="image2.png"/>
+            <wp:docPr descr="awareness=⟨ &#10;i=0&#10;∑&#10;N &#10;c&#10;​&#10; −2&#10;​&#10; P(S &#10;i&#10;​&#10; )⋅ρ &#10;i&#10; ⟩," id="11" name="image1.png"/>
             <a:graphic>
               <a:graphicData uri="http://schemas.openxmlformats.org/drawingml/2006/picture">
                 <pic:pic>
                   <pic:nvPicPr>
-                    <pic:cNvPr descr="awareness=⟨ &#10;i=0&#10;∑&#10;N &#10;c&#10;​&#10; −2&#10;​&#10; P(S &#10;i&#10;​&#10; )⋅ρ &#10;i&#10; ⟩," id="0" name="image2.png"/>
+                    <pic:cNvPr descr="awareness=⟨ &#10;i=0&#10;∑&#10;N &#10;c&#10;​&#10; −2&#10;​&#10; P(S &#10;i&#10;​&#10; )⋅ρ &#10;i&#10; ⟩," id="0" name="image1.png"/>
                     <pic:cNvPicPr preferRelativeResize="0"/>
                   </pic:nvPicPr>
                   <pic:blipFill>
@@ -6571,12 +6571,12 @@
           <wp:inline distB="19050" distT="19050" distL="19050" distR="19050">
             <wp:extent cx="4000500" cy="2667000"/>
             <wp:effectExtent b="0" l="0" r="0" t="0"/>
-            <wp:docPr id="10" name="image16.png"/>
+            <wp:docPr id="10" name="image12.png"/>
             <a:graphic>
               <a:graphicData uri="http://schemas.openxmlformats.org/drawingml/2006/picture">
                 <pic:pic>
                   <pic:nvPicPr>
-                    <pic:cNvPr id="0" name="image16.png"/>
+                    <pic:cNvPr id="0" name="image12.png"/>
                     <pic:cNvPicPr preferRelativeResize="0"/>
                   </pic:nvPicPr>
                   <pic:blipFill>
@@ -6851,12 +6851,12 @@
                   <wp:extent cx="4791075" cy="2390775"/>
                   <wp:effectExtent b="0" l="0" r="0" t="0"/>
                   <wp:wrapTopAndBottom distB="0" distT="0"/>
-                  <wp:docPr id="8" name="image4.png"/>
+                  <wp:docPr id="8" name="image6.png"/>
                   <a:graphic>
                     <a:graphicData uri="http://schemas.openxmlformats.org/drawingml/2006/picture">
                       <pic:pic>
                         <pic:nvPicPr>
-                          <pic:cNvPr id="0" name="image4.png"/>
+                          <pic:cNvPr id="0" name="image6.png"/>
                           <pic:cNvPicPr preferRelativeResize="0"/>
                         </pic:nvPicPr>
                         <pic:blipFill>
@@ -7495,12 +7495,12 @@
             <wp:extent cx="7200900" cy="3429000"/>
             <wp:effectExtent b="0" l="0" r="0" t="0"/>
             <wp:wrapTopAndBottom distB="19050" distT="19050"/>
-            <wp:docPr id="1" name="image12.png"/>
+            <wp:docPr id="1" name="image13.png"/>
             <a:graphic>
               <a:graphicData uri="http://schemas.openxmlformats.org/drawingml/2006/picture">
                 <pic:pic>
                   <pic:nvPicPr>
-                    <pic:cNvPr id="0" name="image12.png"/>
+                    <pic:cNvPr id="0" name="image13.png"/>
                     <pic:cNvPicPr preferRelativeResize="0"/>
                   </pic:nvPicPr>
                   <pic:blipFill>
@@ -8095,12 +8095,12 @@
             <wp:extent cx="7200900" cy="3429000"/>
             <wp:effectExtent b="0" l="0" r="0" t="0"/>
             <wp:wrapTopAndBottom distB="0" distT="19050"/>
-            <wp:docPr id="4" name="image11.png"/>
+            <wp:docPr id="4" name="image8.png"/>
             <a:graphic>
               <a:graphicData uri="http://schemas.openxmlformats.org/drawingml/2006/picture">
                 <pic:pic>
                   <pic:nvPicPr>
-                    <pic:cNvPr id="0" name="image11.png"/>
+                    <pic:cNvPr id="0" name="image8.png"/>
                     <pic:cNvPicPr preferRelativeResize="0"/>
                   </pic:nvPicPr>
                   <pic:blipFill>
@@ -8258,12 +8258,12 @@
             <wp:extent cx="7200900" cy="3429000"/>
             <wp:effectExtent b="0" l="0" r="0" t="0"/>
             <wp:wrapTopAndBottom distB="19050" distT="19050"/>
-            <wp:docPr id="6" name="image8.png"/>
+            <wp:docPr id="6" name="image10.png"/>
             <a:graphic>
               <a:graphicData uri="http://schemas.openxmlformats.org/drawingml/2006/picture">
                 <pic:pic>
                   <pic:nvPicPr>
-                    <pic:cNvPr id="0" name="image8.png"/>
+                    <pic:cNvPr id="0" name="image10.png"/>
                     <pic:cNvPicPr preferRelativeResize="0"/>
                   </pic:nvPicPr>
                   <pic:blipFill>
@@ -8430,12 +8430,12 @@
             <wp:extent cx="7200900" cy="3429000"/>
             <wp:effectExtent b="0" l="0" r="0" t="0"/>
             <wp:wrapTopAndBottom distB="19050" distT="19050"/>
-            <wp:docPr id="19" name="image10.png"/>
+            <wp:docPr id="19" name="image11.png"/>
             <a:graphic>
               <a:graphicData uri="http://schemas.openxmlformats.org/drawingml/2006/picture">
                 <pic:pic>
                   <pic:nvPicPr>
-                    <pic:cNvPr id="0" name="image10.png"/>
+                    <pic:cNvPr id="0" name="image11.png"/>
                     <pic:cNvPicPr preferRelativeResize="0"/>
                   </pic:nvPicPr>
                   <pic:blipFill>
@@ -8593,12 +8593,12 @@
           <wp:inline distB="19050" distT="19050" distL="19050" distR="19050">
             <wp:extent cx="5486400" cy="2743200"/>
             <wp:effectExtent b="0" l="0" r="0" t="0"/>
-            <wp:docPr id="12" name="image7.png"/>
+            <wp:docPr id="12" name="image5.png"/>
             <a:graphic>
               <a:graphicData uri="http://schemas.openxmlformats.org/drawingml/2006/picture">
                 <pic:pic>
                   <pic:nvPicPr>
-                    <pic:cNvPr id="0" name="image7.png"/>
+                    <pic:cNvPr id="0" name="image5.png"/>
                     <pic:cNvPicPr preferRelativeResize="0"/>
                   </pic:nvPicPr>
                   <pic:blipFill>
@@ -8800,12 +8800,12 @@
           <wp:inline distB="19050" distT="19050" distL="19050" distR="19050">
             <wp:extent cx="5486400" cy="2743200"/>
             <wp:effectExtent b="0" l="0" r="0" t="0"/>
-            <wp:docPr id="13" name="image6.png"/>
+            <wp:docPr id="13" name="image7.png"/>
             <a:graphic>
               <a:graphicData uri="http://schemas.openxmlformats.org/drawingml/2006/picture">
                 <pic:pic>
                   <pic:nvPicPr>
-                    <pic:cNvPr id="0" name="image6.png"/>
+                    <pic:cNvPr id="0" name="image7.png"/>
                     <pic:cNvPicPr preferRelativeResize="0"/>
                   </pic:nvPicPr>
                   <pic:blipFill>
@@ -8939,12 +8939,12 @@
           <wp:inline distB="19050" distT="19050" distL="19050" distR="19050">
             <wp:extent cx="5486400" cy="2743200"/>
             <wp:effectExtent b="0" l="0" r="0" t="0"/>
-            <wp:docPr id="14" name="image15.png"/>
+            <wp:docPr id="14" name="image14.png"/>
             <a:graphic>
               <a:graphicData uri="http://schemas.openxmlformats.org/drawingml/2006/picture">
                 <pic:pic>
                   <pic:nvPicPr>
-                    <pic:cNvPr id="0" name="image15.png"/>
+                    <pic:cNvPr id="0" name="image14.png"/>
                     <pic:cNvPicPr preferRelativeResize="0"/>
                   </pic:nvPicPr>
                   <pic:blipFill>
@@ -9464,12 +9464,12 @@
             <wp:extent cx="6891338" cy="2300039"/>
             <wp:effectExtent b="0" l="0" r="0" t="0"/>
             <wp:wrapTopAndBottom distB="19050" distT="19050"/>
-            <wp:docPr id="3" name="image17.png"/>
+            <wp:docPr id="3" name="image16.png"/>
             <a:graphic>
               <a:graphicData uri="http://schemas.openxmlformats.org/drawingml/2006/picture">
                 <pic:pic>
                   <pic:nvPicPr>
-                    <pic:cNvPr id="0" name="image17.png"/>
+                    <pic:cNvPr id="0" name="image16.png"/>
                     <pic:cNvPicPr preferRelativeResize="0"/>
                   </pic:nvPicPr>
                   <pic:blipFill>
@@ -9763,12 +9763,12 @@
             <wp:extent cx="7481888" cy="2500252"/>
             <wp:effectExtent b="0" l="0" r="0" t="0"/>
             <wp:wrapTopAndBottom distB="19050" distT="19050"/>
-            <wp:docPr id="2" name="image14.png"/>
+            <wp:docPr id="2" name="image17.png"/>
             <a:graphic>
               <a:graphicData uri="http://schemas.openxmlformats.org/drawingml/2006/picture">
                 <pic:pic>
                   <pic:nvPicPr>
-                    <pic:cNvPr id="0" name="image14.png"/>
+                    <pic:cNvPr id="0" name="image17.png"/>
                     <pic:cNvPicPr preferRelativeResize="0"/>
                   </pic:nvPicPr>
                   <pic:blipFill>
@@ -9889,12 +9889,12 @@
           <wp:inline distB="19050" distT="19050" distL="19050" distR="19050">
             <wp:extent cx="4114800" cy="2743200"/>
             <wp:effectExtent b="0" l="0" r="0" t="0"/>
-            <wp:docPr id="17" name="image5.png"/>
+            <wp:docPr id="17" name="image4.png"/>
             <a:graphic>
               <a:graphicData uri="http://schemas.openxmlformats.org/drawingml/2006/picture">
                 <pic:pic>
                   <pic:nvPicPr>
-                    <pic:cNvPr id="0" name="image5.png"/>
+                    <pic:cNvPr id="0" name="image4.png"/>
                     <pic:cNvPicPr preferRelativeResize="0"/>
                   </pic:nvPicPr>
                   <pic:blipFill>
@@ -10056,12 +10056,12 @@
           <wp:inline distB="19050" distT="19050" distL="19050" distR="19050">
             <wp:extent cx="4114800" cy="2743200"/>
             <wp:effectExtent b="0" l="0" r="0" t="0"/>
-            <wp:docPr id="18" name="image13.png"/>
+            <wp:docPr id="18" name="image18.png"/>
             <a:graphic>
               <a:graphicData uri="http://schemas.openxmlformats.org/drawingml/2006/picture">
                 <pic:pic>
                   <pic:nvPicPr>
-                    <pic:cNvPr id="0" name="image13.png"/>
+                    <pic:cNvPr id="0" name="image18.png"/>
                     <pic:cNvPicPr preferRelativeResize="0"/>
                   </pic:nvPicPr>
                   <pic:blipFill>
@@ -10321,12 +10321,12 @@
             <wp:extent cx="6667500" cy="4762500"/>
             <wp:effectExtent b="0" l="0" r="0" t="0"/>
             <wp:wrapTopAndBottom distB="19050" distT="19050"/>
-            <wp:docPr id="15" name="image1.png"/>
+            <wp:docPr id="15" name="image2.png"/>
             <a:graphic>
               <a:graphicData uri="http://schemas.openxmlformats.org/drawingml/2006/picture">
                 <pic:pic>
                   <pic:nvPicPr>
-                    <pic:cNvPr id="0" name="image1.png"/>
+                    <pic:cNvPr id="0" name="image2.png"/>
                     <pic:cNvPicPr preferRelativeResize="0"/>
                   </pic:nvPicPr>
                   <pic:blipFill>

</xml_diff>